<commit_message>
Correccion 05 - Julio Espinoza OK
</commit_message>
<xml_diff>
--- a/Desafios/Correcciones 05.docx
+++ b/Desafios/Correcciones 05.docx
@@ -1062,10 +1062,7 @@
     <w:p/>
     <w:p>
       <w:r>
-        <w:t>Patricia</w:t>
-      </w:r>
-      <w:r>
-        <w:t>, muy buen trabajo,</w:t>
+        <w:t>Patricia, muy buen trabajo,</w:t>
       </w:r>
       <w:r>
         <w:t xml:space="preserve"> el programa </w:t>
@@ -1164,13 +1161,7 @@
       </w:r>
       <w:proofErr w:type="spellEnd"/>
       <w:r>
-        <w:t xml:space="preserve"> hay </w:t>
-      </w:r>
-      <w:r>
-        <w:t>un error de sintaxis</w:t>
-      </w:r>
-      <w:r>
-        <w:t xml:space="preserve">, </w:t>
+        <w:t xml:space="preserve"> hay un error de sintaxis, </w:t>
       </w:r>
       <w:proofErr w:type="spellStart"/>
       <w:r>
@@ -2763,13 +2754,7 @@
       </w:r>
       <w:proofErr w:type="gramEnd"/>
       <w:r>
-        <w:t>Felicitaciones por la entrega del Desafío 0</w:t>
-      </w:r>
-      <w:r>
-        <w:t>4</w:t>
-      </w:r>
-      <w:r>
-        <w:t xml:space="preserve">! </w:t>
+        <w:t xml:space="preserve">Felicitaciones por la entrega del Desafío 05! </w:t>
       </w:r>
       <w:r>
         <w:rPr>
@@ -2778,209 +2763,36 @@
         <w:t>🎉</w:t>
       </w:r>
     </w:p>
-    <w:p/>
-    <w:p/>
-    <w:p>
-      <w:r>
-        <w:t>Julio, quería felicitarte por el trabajo que realizaste. El resultado renderizado es el solicitado</w:t>
-      </w:r>
-      <w:r>
-        <w:t xml:space="preserve"> en general</w:t>
-      </w:r>
-      <w:r>
-        <w:t>.</w:t>
-      </w:r>
-    </w:p>
-    <w:p/>
-    <w:p/>
-    <w:p>
-      <w:r>
-        <w:t xml:space="preserve">El </w:t>
-      </w:r>
-      <w:proofErr w:type="spellStart"/>
-      <w:r>
-        <w:t>html</w:t>
-      </w:r>
-      <w:proofErr w:type="spellEnd"/>
-      <w:r>
-        <w:t xml:space="preserve"> </w:t>
-      </w:r>
-      <w:proofErr w:type="spellStart"/>
-      <w:r>
-        <w:t>esta</w:t>
-      </w:r>
-      <w:proofErr w:type="spellEnd"/>
-      <w:r>
-        <w:t xml:space="preserve"> correcto, la estructura semántica </w:t>
-      </w:r>
-      <w:proofErr w:type="spellStart"/>
-      <w:r>
-        <w:t>esta</w:t>
-      </w:r>
-      <w:proofErr w:type="spellEnd"/>
-      <w:r>
-        <w:t xml:space="preserve"> bien aplicada.</w:t>
-      </w:r>
-    </w:p>
-    <w:p>
-      <w:r>
-        <w:t xml:space="preserve"> </w:t>
-      </w:r>
-    </w:p>
-    <w:p/>
-    <w:p>
-      <w:r>
-        <w:t xml:space="preserve">En el </w:t>
-      </w:r>
-      <w:proofErr w:type="spellStart"/>
-      <w:r>
-        <w:t>css</w:t>
-      </w:r>
-      <w:proofErr w:type="spellEnd"/>
-      <w:r>
-        <w:t xml:space="preserve">, para que no se te desborde el contenido </w:t>
-      </w:r>
-      <w:proofErr w:type="gramStart"/>
-      <w:r>
-        <w:t>podes</w:t>
-      </w:r>
-      <w:proofErr w:type="gramEnd"/>
-      <w:r>
-        <w:t xml:space="preserve"> sacar el </w:t>
-      </w:r>
-      <w:proofErr w:type="spellStart"/>
-      <w:r>
-        <w:t>width</w:t>
-      </w:r>
-      <w:proofErr w:type="spellEnd"/>
-      <w:r>
-        <w:t xml:space="preserve"> que le pusiste al </w:t>
-      </w:r>
-      <w:proofErr w:type="spellStart"/>
-      <w:r>
-        <w:t>main</w:t>
-      </w:r>
-      <w:proofErr w:type="spellEnd"/>
-      <w:r>
-        <w:t>.</w:t>
-      </w:r>
-    </w:p>
-    <w:p>
-      <w:r>
-        <w:t xml:space="preserve">Luego para que quede centrado el contenido principal en la </w:t>
-      </w:r>
-      <w:proofErr w:type="gramStart"/>
-      <w:r>
-        <w:t>clase .</w:t>
-      </w:r>
-      <w:proofErr w:type="spellStart"/>
-      <w:r>
-        <w:t>gallery</w:t>
-      </w:r>
-      <w:proofErr w:type="spellEnd"/>
-      <w:proofErr w:type="gramEnd"/>
-      <w:r>
-        <w:t xml:space="preserve"> </w:t>
-      </w:r>
-      <w:proofErr w:type="spellStart"/>
-      <w:r>
-        <w:t>div</w:t>
-      </w:r>
-      <w:proofErr w:type="spellEnd"/>
-      <w:r>
-        <w:t xml:space="preserve"> </w:t>
-      </w:r>
-      <w:proofErr w:type="spellStart"/>
-      <w:r>
-        <w:t>tenes</w:t>
-      </w:r>
-      <w:proofErr w:type="spellEnd"/>
-      <w:r>
-        <w:t xml:space="preserve"> que aplicar la regla </w:t>
-      </w:r>
-      <w:proofErr w:type="spellStart"/>
-      <w:r>
-        <w:t>justify-content</w:t>
-      </w:r>
-      <w:proofErr w:type="spellEnd"/>
-      <w:r>
-        <w:t xml:space="preserve">: center </w:t>
-      </w:r>
-      <w:r>
-        <w:t xml:space="preserve">y en la </w:t>
-      </w:r>
-      <w:r>
-        <w:t>@</w:t>
-      </w:r>
-      <w:proofErr w:type="gramStart"/>
-      <w:r>
-        <w:t>media(</w:t>
-      </w:r>
-      <w:proofErr w:type="gramEnd"/>
-      <w:r>
-        <w:t>max-width: 576px)</w:t>
-      </w:r>
-      <w:r>
-        <w:t xml:space="preserve"> a la </w:t>
-      </w:r>
-      <w:proofErr w:type="gramStart"/>
-      <w:r>
-        <w:t>clase .</w:t>
-      </w:r>
-      <w:proofErr w:type="spellStart"/>
-      <w:r>
-        <w:t>card</w:t>
-      </w:r>
-      <w:proofErr w:type="spellEnd"/>
-      <w:proofErr w:type="gramEnd"/>
-      <w:r>
-        <w:t xml:space="preserve"> podes achicarle el </w:t>
-      </w:r>
-      <w:proofErr w:type="spellStart"/>
-      <w:r>
-        <w:t>width</w:t>
-      </w:r>
-      <w:proofErr w:type="spellEnd"/>
-      <w:r>
-        <w:t xml:space="preserve"> para que quede mejor centrado.</w:t>
-      </w:r>
-    </w:p>
-    <w:p/>
-    <w:p/>
-    <w:p>
-      <w:pPr>
-        <w:rPr>
-          <w:u w:val="single"/>
-        </w:rPr>
-      </w:pPr>
-      <w:r>
-        <w:t xml:space="preserve">La consigna </w:t>
-      </w:r>
-      <w:r>
-        <w:t>solicitaba</w:t>
-      </w:r>
-      <w:r>
-        <w:t xml:space="preserve"> que el contenido del </w:t>
-      </w:r>
-      <w:proofErr w:type="spellStart"/>
-      <w:r>
-        <w:t>footer</w:t>
-      </w:r>
-      <w:proofErr w:type="spellEnd"/>
-      <w:r>
-        <w:t xml:space="preserve"> (datos y mapa) quedaran ordenados en columnas, eso lo logras con </w:t>
-      </w:r>
-      <w:proofErr w:type="spellStart"/>
-      <w:r>
-        <w:t>display</w:t>
-      </w:r>
-      <w:proofErr w:type="spellEnd"/>
-      <w:r>
-        <w:t xml:space="preserve"> </w:t>
-      </w:r>
-      <w:proofErr w:type="spellStart"/>
-      <w:r>
-        <w:t>flex</w:t>
+    <w:p>
+      <w:pPr>
+        <w:ind w:left="708" w:hanging="708"/>
+      </w:pPr>
+    </w:p>
+    <w:p/>
+    <w:p>
+      <w:r>
+        <w:t>Julio</w:t>
+      </w:r>
+      <w:r>
+        <w:t>, excelente trabajo, cumpliste con todos los requerimientos solicitados.</w:t>
+      </w:r>
+    </w:p>
+    <w:p/>
+    <w:p>
+      <w:r>
+        <w:t>Manejaste correctamente la declaración y utilización de variables de distintos tipos de datos, aplicaste correctamente las estructuras de control de flujo (</w:t>
+      </w:r>
+      <w:proofErr w:type="spellStart"/>
+      <w:r>
+        <w:t>if</w:t>
+      </w:r>
+      <w:proofErr w:type="spellEnd"/>
+      <w:r>
+        <w:t>) y las de iteración cuando era necesario (do-</w:t>
+      </w:r>
+      <w:proofErr w:type="spellStart"/>
+      <w:r>
+        <w:t>while</w:t>
       </w:r>
       <w:proofErr w:type="spellEnd"/>
       <w:r>
@@ -2988,59 +2800,49 @@
       </w:r>
       <w:proofErr w:type="spellStart"/>
       <w:r>
-        <w:t>flex-</w:t>
-      </w:r>
-      <w:proofErr w:type="gramStart"/>
-      <w:r>
-        <w:t>direction:row</w:t>
-      </w:r>
-      <w:proofErr w:type="spellEnd"/>
-      <w:proofErr w:type="gramEnd"/>
-      <w:r>
-        <w:t xml:space="preserve">, luego cuando el ancho del navegador sea menor a 768px por ejemplo usas el </w:t>
-      </w:r>
-      <w:proofErr w:type="spellStart"/>
-      <w:r>
-        <w:t>flex-direction</w:t>
-      </w:r>
-      <w:proofErr w:type="spellEnd"/>
-      <w:r>
-        <w:t xml:space="preserve">: </w:t>
-      </w:r>
-      <w:proofErr w:type="spellStart"/>
-      <w:r>
-        <w:t>column</w:t>
-      </w:r>
-      <w:proofErr w:type="spellEnd"/>
-      <w:r>
-        <w:t>.</w:t>
-      </w:r>
-    </w:p>
-    <w:p/>
-    <w:p/>
-    <w:p>
-      <w:r>
-        <w:t>Todo lo demás esta ok, muy buen trabajo ¡</w:t>
-      </w:r>
-    </w:p>
-    <w:p/>
-    <w:p/>
-    <w:p>
-      <w:r>
-        <w:t>Tu nota en el Desafío 0</w:t>
-      </w:r>
-      <w:r>
-        <w:t>4</w:t>
-      </w:r>
-      <w:r>
-        <w:t xml:space="preserve"> es: </w:t>
-      </w:r>
-      <w:r>
-        <w:rPr>
-          <w:b/>
-          <w:bCs/>
-        </w:rPr>
-        <w:t>9</w:t>
+        <w:t>for</w:t>
+      </w:r>
+      <w:proofErr w:type="spellEnd"/>
+      <w:r>
+        <w:t>).</w:t>
+      </w:r>
+    </w:p>
+    <w:p/>
+    <w:p>
+      <w:r>
+        <w:lastRenderedPageBreak/>
+        <w:t xml:space="preserve">La lógica de tu solución impecable, destaco que fuiste detallista como por ejemplo validando que el usuario ingrese un tipo de viaje valido. Destaco también lo prolijo de tu código eso hace que sea </w:t>
+      </w:r>
+      <w:proofErr w:type="spellStart"/>
+      <w:r>
+        <w:t>mas</w:t>
+      </w:r>
+      <w:proofErr w:type="spellEnd"/>
+      <w:r>
+        <w:t xml:space="preserve"> legible.</w:t>
+      </w:r>
+    </w:p>
+    <w:p/>
+    <w:p>
+      <w:r>
+        <w:t xml:space="preserve">Excelente trabajo ¡ </w:t>
+      </w:r>
+    </w:p>
+    <w:p/>
+    <w:p/>
+    <w:p>
+      <w:pPr>
+        <w:ind w:left="708" w:hanging="708"/>
+      </w:pPr>
+      <w:r>
+        <w:t xml:space="preserve">Tu nota en el Desafío 05 es: </w:t>
+      </w:r>
+      <w:r>
+        <w:rPr>
+          <w:b/>
+          <w:bCs/>
+        </w:rPr>
+        <w:t>10</w:t>
       </w:r>
     </w:p>
     <w:p>
@@ -3466,7 +3268,6 @@
         </w:numPr>
       </w:pPr>
       <w:r>
-        <w:lastRenderedPageBreak/>
         <w:t xml:space="preserve">Los archivos </w:t>
       </w:r>
       <w:proofErr w:type="spellStart"/>
@@ -3730,7 +3531,6 @@
         </w:numPr>
       </w:pPr>
       <w:r>
-        <w:lastRenderedPageBreak/>
         <w:t xml:space="preserve">En los archivos </w:t>
       </w:r>
       <w:proofErr w:type="spellStart"/>
@@ -3783,6 +3583,7 @@
     <w:p/>
     <w:p>
       <w:r>
+        <w:lastRenderedPageBreak/>
         <w:t xml:space="preserve">Tu nota en el Desafío 01 es: </w:t>
       </w:r>
       <w:r>
@@ -4296,6 +4097,7 @@
         <w:rPr>
           <w:rFonts w:ascii="Segoe UI Emoji" w:hAnsi="Segoe UI Emoji" w:cs="Segoe UI Emoji"/>
         </w:rPr>
+        <w:lastRenderedPageBreak/>
         <w:t>🎉</w:t>
       </w:r>
       <w:r>
@@ -4657,6 +4459,7 @@
         <w:pStyle w:val="Prrafodelista"/>
       </w:pPr>
       <w:r>
+        <w:lastRenderedPageBreak/>
         <w:t xml:space="preserve">Una forma de lograr esto puede ser con una estructura </w:t>
       </w:r>
       <w:proofErr w:type="spellStart"/>
@@ -4978,7 +4781,6 @@
         <w:ind w:left="708" w:hanging="708"/>
       </w:pPr>
       <w:r>
-        <w:lastRenderedPageBreak/>
         <w:t xml:space="preserve">Tu nota en el Desafío 05 es: </w:t>
       </w:r>
       <w:r>
@@ -5766,7 +5568,7 @@
   <w:style w:type="paragraph" w:default="1" w:styleId="Normal">
     <w:name w:val="Normal"/>
     <w:qFormat/>
-    <w:rsid w:val="00AF7209"/>
+    <w:rsid w:val="0021239D"/>
     <w:rPr>
       <w:kern w:val="2"/>
       <w14:ligatures w14:val="standardContextual"/>
@@ -5775,6 +5577,7 @@
   <w:style w:type="character" w:default="1" w:styleId="Fuentedeprrafopredeter">
     <w:name w:val="Default Paragraph Font"/>
     <w:uiPriority w:val="1"/>
+    <w:semiHidden/>
     <w:unhideWhenUsed/>
   </w:style>
   <w:style w:type="table" w:default="1" w:styleId="Tablanormal">

</xml_diff>